<commit_message>
added definition of project in "Projektdefinition.docx" updated the gantt diagram in "ProjectPlanGantt.gan" very small changes in "Pros and Cons of different Frameworks.docx", "Questions.docx" and "Resources.docx"
</commit_message>
<xml_diff>
--- a/Documents/UI/Pros and Cons of different Frameworks.docx
+++ b/Documents/UI/Pros and Cons of different Frameworks.docx
@@ -58,7 +58,16 @@
                 <w:sz w:val="18"/>
                 <w:szCs w:val="18"/>
               </w:rPr>
-              <w:t>Coala.js</w:t>
+              <w:t>Co</w:t>
+            </w:r>
+            <w:bookmarkStart w:id="0" w:name="_GoBack"/>
+            <w:bookmarkEnd w:id="0"/>
+            <w:r>
+              <w:rPr>
+                <w:sz w:val="18"/>
+                <w:szCs w:val="18"/>
+              </w:rPr>
+              <w:t>la.js</w:t>
             </w:r>
           </w:p>
         </w:tc>
@@ -74,7 +83,6 @@
                 <w:szCs w:val="18"/>
               </w:rPr>
             </w:pPr>
-            <w:proofErr w:type="spellStart"/>
             <w:r>
               <w:rPr>
                 <w:sz w:val="18"/>
@@ -82,7 +90,6 @@
               </w:rPr>
               <w:t>Sigmajs</w:t>
             </w:r>
-            <w:proofErr w:type="spellEnd"/>
           </w:p>
         </w:tc>
         <w:tc>
@@ -118,7 +125,6 @@
                 <w:szCs w:val="18"/>
               </w:rPr>
             </w:pPr>
-            <w:proofErr w:type="spellStart"/>
             <w:r>
               <w:rPr>
                 <w:sz w:val="18"/>
@@ -126,7 +132,6 @@
               </w:rPr>
               <w:t>Getspringy</w:t>
             </w:r>
-            <w:proofErr w:type="spellEnd"/>
           </w:p>
         </w:tc>
       </w:tr>
@@ -155,17 +160,8 @@
                 <w:sz w:val="18"/>
                 <w:szCs w:val="18"/>
               </w:rPr>
-              <w:t xml:space="preserve">Many </w:t>
-            </w:r>
-            <w:proofErr w:type="spellStart"/>
-            <w:r>
-              <w:rPr>
-                <w:sz w:val="18"/>
-                <w:szCs w:val="18"/>
-              </w:rPr>
-              <w:t>tutorials</w:t>
-            </w:r>
-            <w:proofErr w:type="spellEnd"/>
+              <w:t>Many tutorials</w:t>
+            </w:r>
           </w:p>
           <w:p>
             <w:pPr>
@@ -650,25 +646,7 @@
                 <w:szCs w:val="18"/>
                 <w:lang w:val="en-GB"/>
               </w:rPr>
-              <w:t xml:space="preserve">Very </w:t>
-            </w:r>
-            <w:proofErr w:type="spellStart"/>
-            <w:r>
-              <w:rPr>
-                <w:sz w:val="18"/>
-                <w:szCs w:val="18"/>
-                <w:lang w:val="en-GB"/>
-              </w:rPr>
-              <w:t>VERY</w:t>
-            </w:r>
-            <w:proofErr w:type="spellEnd"/>
-            <w:r>
-              <w:rPr>
-                <w:sz w:val="18"/>
-                <w:szCs w:val="18"/>
-                <w:lang w:val="en-GB"/>
-              </w:rPr>
-              <w:t xml:space="preserve"> simple </w:t>
+              <w:t xml:space="preserve">Very VERY simple </w:t>
             </w:r>
           </w:p>
           <w:p>
@@ -740,8 +718,6 @@
               </w:rPr>
               <w:t>“jittery”</w:t>
             </w:r>
-            <w:bookmarkStart w:id="0" w:name="_GoBack"/>
-            <w:bookmarkEnd w:id="0"/>
           </w:p>
         </w:tc>
         <w:tc>
@@ -2299,7 +2275,7 @@
 </file>
 
 <file path=customXml/itemProps1.xml><?xml version="1.0" encoding="utf-8"?>
-<ds:datastoreItem xmlns:ds="http://schemas.openxmlformats.org/officeDocument/2006/customXml" ds:itemID="{4E874B29-5D92-417A-A2F8-CA16C0B24C1B}">
+<ds:datastoreItem xmlns:ds="http://schemas.openxmlformats.org/officeDocument/2006/customXml" ds:itemID="{2B2D6966-4857-4292-A83C-999A0F0F4E9A}">
   <ds:schemaRefs>
     <ds:schemaRef ds:uri="http://schemas.openxmlformats.org/officeDocument/2006/bibliography"/>
   </ds:schemaRefs>

</xml_diff>